<commit_message>
Optis images, validation Search Console
</commit_message>
<xml_diff>
--- a/Rapport d'intervention.docx
+++ b/Rapport d'intervention.docx
@@ -463,8 +463,13 @@
       <w:bookmarkStart w:id="2" w:name="_n8jvrnml41oj"/>
       <w:bookmarkEnd w:id="2"/>
       <w:r>
-        <w:t>I - Score Lighthouse</w:t>
-      </w:r>
+        <w:t xml:space="preserve">I - Score </w:t>
+      </w:r>
+      <w:proofErr w:type="spellStart"/>
+      <w:r>
+        <w:t>Lighthouse</w:t>
+      </w:r>
+      <w:proofErr w:type="spellEnd"/>
     </w:p>
     <w:p>
       <w:pPr>
@@ -473,7 +478,15 @@
       <w:bookmarkStart w:id="3" w:name="_pqxxvr9fkvmb"/>
       <w:bookmarkEnd w:id="3"/>
       <w:r>
-        <w:t>Score Lighthouse avant optimisation</w:t>
+        <w:t xml:space="preserve">Score </w:t>
+      </w:r>
+      <w:proofErr w:type="spellStart"/>
+      <w:r>
+        <w:t>Lighthouse</w:t>
+      </w:r>
+      <w:proofErr w:type="spellEnd"/>
+      <w:r>
+        <w:t xml:space="preserve"> avant optimisation</w:t>
       </w:r>
     </w:p>
     <w:p>
@@ -542,7 +555,15 @@
       <w:bookmarkEnd w:id="4"/>
       <w:r>
         <w:lastRenderedPageBreak/>
-        <w:t>Score Lighthouse après optimisation</w:t>
+        <w:t xml:space="preserve">Score </w:t>
+      </w:r>
+      <w:proofErr w:type="spellStart"/>
+      <w:r>
+        <w:t>Lighthouse</w:t>
+      </w:r>
+      <w:proofErr w:type="spellEnd"/>
+      <w:r>
+        <w:t xml:space="preserve"> après optimisation</w:t>
       </w:r>
     </w:p>
     <w:p>
@@ -556,7 +577,21 @@
         <w:rPr>
           <w:i/>
         </w:rPr>
-        <w:t>Insérer ici une capture des scores Lighthouse après optimisation</w:t>
+        <w:t xml:space="preserve">Insérer ici une capture des scores </w:t>
+      </w:r>
+      <w:proofErr w:type="spellStart"/>
+      <w:r>
+        <w:rPr>
+          <w:i/>
+        </w:rPr>
+        <w:t>Lighthouse</w:t>
+      </w:r>
+      <w:proofErr w:type="spellEnd"/>
+      <w:r>
+        <w:rPr>
+          <w:i/>
+        </w:rPr>
+        <w:t xml:space="preserve"> après optimisation</w:t>
       </w:r>
       <w:r>
         <w:t>]</w:t>
@@ -635,7 +670,15 @@
         </w:numPr>
       </w:pPr>
       <w:r>
-        <w:t>Passage du jpg/png au webp.</w:t>
+        <w:t xml:space="preserve">Passage du jpg/png au </w:t>
+      </w:r>
+      <w:proofErr w:type="spellStart"/>
+      <w:r>
+        <w:t>webp</w:t>
+      </w:r>
+      <w:proofErr w:type="spellEnd"/>
+      <w:r>
+        <w:t>.</w:t>
       </w:r>
     </w:p>
     <w:p>
@@ -709,7 +752,15 @@
         </w:numPr>
       </w:pPr>
       <w:r>
-        <w:t>Minification de bootstrap (élément CSS au taux d’inutilisation le plus élevé)</w:t>
+        <w:t xml:space="preserve">Minification de </w:t>
+      </w:r>
+      <w:proofErr w:type="spellStart"/>
+      <w:r>
+        <w:t>bootstrap</w:t>
+      </w:r>
+      <w:proofErr w:type="spellEnd"/>
+      <w:r>
+        <w:t xml:space="preserve"> (élément CSS au taux d’inutilisation le plus élevé)</w:t>
       </w:r>
     </w:p>
     <w:p>
@@ -845,13 +896,7 @@
         <w:pStyle w:val="Heading2"/>
       </w:pPr>
       <w:r>
-        <w:t>3</w:t>
-      </w:r>
-      <w:r>
-        <w:t xml:space="preserve"> – </w:t>
-      </w:r>
-      <w:r>
-        <w:t>Référencement local</w:t>
+        <w:t>3 – Référencement local</w:t>
       </w:r>
     </w:p>
     <w:p>
@@ -887,7 +932,15 @@
         </w:numPr>
       </w:pPr>
       <w:r>
-        <w:t>Ajout de mentions locales aux contenus texte (ex : « photographe sur Bordeaux » au lieu de « photographe » dans la meta description)</w:t>
+        <w:t xml:space="preserve">Ajout de mentions locales aux contenus texte (ex : « photographe sur Bordeaux » au lieu de « photographe » dans la </w:t>
+      </w:r>
+      <w:proofErr w:type="spellStart"/>
+      <w:r>
+        <w:t>meta</w:t>
+      </w:r>
+      <w:proofErr w:type="spellEnd"/>
+      <w:r>
+        <w:t xml:space="preserve"> description)</w:t>
       </w:r>
     </w:p>
     <w:p>
@@ -924,6 +977,9 @@
         <w:pStyle w:val="Standard"/>
       </w:pPr>
       <w:r>
+        <w:rPr>
+          <w:noProof/>
+        </w:rPr>
         <w:drawing>
           <wp:inline distT="0" distB="0" distL="0" distR="0" wp14:anchorId="5171D2C7" wp14:editId="1A1F703E">
             <wp:extent cx="5731510" cy="2072005"/>
@@ -971,14 +1027,25 @@
         <w:pStyle w:val="Standard"/>
       </w:pPr>
       <w:r>
-        <w:t>Rich Snippets :</w:t>
-      </w:r>
-    </w:p>
-    <w:p>
-      <w:pPr>
-        <w:pStyle w:val="Standard"/>
-      </w:pPr>
-      <w:r>
+        <w:t xml:space="preserve">Rich </w:t>
+      </w:r>
+      <w:proofErr w:type="spellStart"/>
+      <w:r>
+        <w:t>Snippets</w:t>
+      </w:r>
+      <w:proofErr w:type="spellEnd"/>
+      <w:r>
+        <w:t> :</w:t>
+      </w:r>
+    </w:p>
+    <w:p>
+      <w:pPr>
+        <w:pStyle w:val="Standard"/>
+      </w:pPr>
+      <w:r>
+        <w:rPr>
+          <w:noProof/>
+        </w:rPr>
         <w:lastRenderedPageBreak/>
         <w:drawing>
           <wp:inline distT="0" distB="0" distL="0" distR="0" wp14:anchorId="3AC947ED" wp14:editId="5D2E5BB2">
@@ -1035,6 +1102,9 @@
         <w:pStyle w:val="Standard"/>
       </w:pPr>
       <w:r>
+        <w:rPr>
+          <w:noProof/>
+        </w:rPr>
         <w:drawing>
           <wp:inline distT="0" distB="0" distL="0" distR="0" wp14:anchorId="6FD8C4FD" wp14:editId="45C09171">
             <wp:extent cx="5731510" cy="3353435"/>
@@ -1076,6 +1146,52 @@
       <w:pPr>
         <w:pStyle w:val="Standard"/>
       </w:pPr>
+      <w:r>
+        <w:rPr>
+          <w:noProof/>
+        </w:rPr>
+        <w:lastRenderedPageBreak/>
+        <w:drawing>
+          <wp:inline distT="0" distB="0" distL="0" distR="0" wp14:anchorId="5CC33856" wp14:editId="5D01B8CE">
+            <wp:extent cx="5731510" cy="4115435"/>
+            <wp:effectExtent l="0" t="0" r="2540" b="0"/>
+            <wp:docPr id="11" name="Picture 11"/>
+            <wp:cNvGraphicFramePr>
+              <a:graphicFrameLocks xmlns:a="http://schemas.openxmlformats.org/drawingml/2006/main" noChangeAspect="1"/>
+            </wp:cNvGraphicFramePr>
+            <a:graphic xmlns:a="http://schemas.openxmlformats.org/drawingml/2006/main">
+              <a:graphicData uri="http://schemas.openxmlformats.org/drawingml/2006/picture">
+                <pic:pic xmlns:pic="http://schemas.openxmlformats.org/drawingml/2006/picture">
+                  <pic:nvPicPr>
+                    <pic:cNvPr id="1" name=""/>
+                    <pic:cNvPicPr/>
+                  </pic:nvPicPr>
+                  <pic:blipFill>
+                    <a:blip r:embed="rId13"/>
+                    <a:stretch>
+                      <a:fillRect/>
+                    </a:stretch>
+                  </pic:blipFill>
+                  <pic:spPr>
+                    <a:xfrm>
+                      <a:off x="0" y="0"/>
+                      <a:ext cx="5731510" cy="4115435"/>
+                    </a:xfrm>
+                    <a:prstGeom prst="rect">
+                      <a:avLst/>
+                    </a:prstGeom>
+                  </pic:spPr>
+                </pic:pic>
+              </a:graphicData>
+            </a:graphic>
+          </wp:inline>
+        </w:drawing>
+      </w:r>
+    </w:p>
+    <w:p>
+      <w:pPr>
+        <w:pStyle w:val="Standard"/>
+      </w:pPr>
     </w:p>
     <w:p>
       <w:pPr>
@@ -1086,7 +1202,15 @@
         </w:numPr>
       </w:pPr>
       <w:r>
-        <w:t>Ajout d’une balise meta robots.</w:t>
+        <w:t xml:space="preserve">Ajout d’une balise </w:t>
+      </w:r>
+      <w:proofErr w:type="spellStart"/>
+      <w:r>
+        <w:t>meta</w:t>
+      </w:r>
+      <w:proofErr w:type="spellEnd"/>
+      <w:r>
+        <w:t xml:space="preserve"> robots.</w:t>
       </w:r>
     </w:p>
     <w:p>
@@ -1141,7 +1265,7 @@
                     <pic:cNvPicPr/>
                   </pic:nvPicPr>
                   <pic:blipFill>
-                    <a:blip r:embed="rId13">
+                    <a:blip r:embed="rId14">
                       <a:extLst>
                         <a:ext uri="{28A0092B-C50C-407E-A947-70E740481C1C}">
                           <a14:useLocalDpi xmlns:a14="http://schemas.microsoft.com/office/drawing/2010/main" val="0"/>
@@ -1193,7 +1317,7 @@
                     <pic:cNvPicPr/>
                   </pic:nvPicPr>
                   <pic:blipFill>
-                    <a:blip r:embed="rId14">
+                    <a:blip r:embed="rId15">
                       <a:extLst>
                         <a:ext uri="{28A0092B-C50C-407E-A947-70E740481C1C}">
                           <a14:useLocalDpi xmlns:a14="http://schemas.microsoft.com/office/drawing/2010/main" val="0"/>
@@ -1238,13 +1362,177 @@
         <w:rPr>
           <w:i/>
         </w:rPr>
-        <w:t>[Insérer une capture de la page du site avec l’extension Wave après optimisation]</w:t>
-      </w:r>
-    </w:p>
-    <w:p>
-      <w:pPr>
-        <w:pStyle w:val="Standard"/>
-      </w:pPr>
+        <w:t xml:space="preserve">[Insérer une capture de la page du site avec l’extension </w:t>
+      </w:r>
+      <w:proofErr w:type="spellStart"/>
+      <w:r>
+        <w:rPr>
+          <w:i/>
+        </w:rPr>
+        <w:t>Wave</w:t>
+      </w:r>
+      <w:proofErr w:type="spellEnd"/>
+      <w:r>
+        <w:rPr>
+          <w:i/>
+        </w:rPr>
+        <w:t xml:space="preserve"> après optimisation]</w:t>
+      </w:r>
+    </w:p>
+    <w:p>
+      <w:pPr>
+        <w:pStyle w:val="Standard"/>
+      </w:pPr>
+    </w:p>
+    <w:p>
+      <w:pPr>
+        <w:pStyle w:val="Standard"/>
+      </w:pPr>
+    </w:p>
+    <w:p>
+      <w:pPr>
+        <w:pStyle w:val="Standard"/>
+        <w:jc w:val="center"/>
+      </w:pPr>
+      <w:r>
+        <w:rPr>
+          <w:noProof/>
+        </w:rPr>
+        <w:lastRenderedPageBreak/>
+        <w:drawing>
+          <wp:inline distT="0" distB="0" distL="0" distR="0" wp14:anchorId="607EA2DC" wp14:editId="753AA8FC">
+            <wp:extent cx="3562847" cy="2981741"/>
+            <wp:effectExtent l="0" t="0" r="0" b="9525"/>
+            <wp:docPr id="9" name="Picture 9"/>
+            <wp:cNvGraphicFramePr>
+              <a:graphicFrameLocks xmlns:a="http://schemas.openxmlformats.org/drawingml/2006/main" noChangeAspect="1"/>
+            </wp:cNvGraphicFramePr>
+            <a:graphic xmlns:a="http://schemas.openxmlformats.org/drawingml/2006/main">
+              <a:graphicData uri="http://schemas.openxmlformats.org/drawingml/2006/picture">
+                <pic:pic xmlns:pic="http://schemas.openxmlformats.org/drawingml/2006/picture">
+                  <pic:nvPicPr>
+                    <pic:cNvPr id="1" name=""/>
+                    <pic:cNvPicPr/>
+                  </pic:nvPicPr>
+                  <pic:blipFill>
+                    <a:blip r:embed="rId16"/>
+                    <a:stretch>
+                      <a:fillRect/>
+                    </a:stretch>
+                  </pic:blipFill>
+                  <pic:spPr>
+                    <a:xfrm>
+                      <a:off x="0" y="0"/>
+                      <a:ext cx="3562847" cy="2981741"/>
+                    </a:xfrm>
+                    <a:prstGeom prst="rect">
+                      <a:avLst/>
+                    </a:prstGeom>
+                  </pic:spPr>
+                </pic:pic>
+              </a:graphicData>
+            </a:graphic>
+          </wp:inline>
+        </w:drawing>
+      </w:r>
+    </w:p>
+    <w:p>
+      <w:pPr>
+        <w:pStyle w:val="Standard"/>
+      </w:pPr>
+    </w:p>
+    <w:p>
+      <w:pPr>
+        <w:pStyle w:val="Standard"/>
+        <w:jc w:val="center"/>
+      </w:pPr>
+      <w:r>
+        <w:rPr>
+          <w:noProof/>
+        </w:rPr>
+        <w:drawing>
+          <wp:inline distT="0" distB="0" distL="0" distR="0" wp14:anchorId="2800DF9F" wp14:editId="448FAE81">
+            <wp:extent cx="3562847" cy="2172003"/>
+            <wp:effectExtent l="0" t="0" r="0" b="0"/>
+            <wp:docPr id="10" name="Picture 10"/>
+            <wp:cNvGraphicFramePr>
+              <a:graphicFrameLocks xmlns:a="http://schemas.openxmlformats.org/drawingml/2006/main" noChangeAspect="1"/>
+            </wp:cNvGraphicFramePr>
+            <a:graphic xmlns:a="http://schemas.openxmlformats.org/drawingml/2006/main">
+              <a:graphicData uri="http://schemas.openxmlformats.org/drawingml/2006/picture">
+                <pic:pic xmlns:pic="http://schemas.openxmlformats.org/drawingml/2006/picture">
+                  <pic:nvPicPr>
+                    <pic:cNvPr id="1" name=""/>
+                    <pic:cNvPicPr/>
+                  </pic:nvPicPr>
+                  <pic:blipFill>
+                    <a:blip r:embed="rId17"/>
+                    <a:stretch>
+                      <a:fillRect/>
+                    </a:stretch>
+                  </pic:blipFill>
+                  <pic:spPr>
+                    <a:xfrm>
+                      <a:off x="0" y="0"/>
+                      <a:ext cx="3562847" cy="2172003"/>
+                    </a:xfrm>
+                    <a:prstGeom prst="rect">
+                      <a:avLst/>
+                    </a:prstGeom>
+                  </pic:spPr>
+                </pic:pic>
+              </a:graphicData>
+            </a:graphic>
+          </wp:inline>
+        </w:drawing>
+      </w:r>
+    </w:p>
+    <w:p>
+      <w:pPr>
+        <w:pStyle w:val="Standard"/>
+      </w:pPr>
+    </w:p>
+    <w:p>
+      <w:pPr>
+        <w:pStyle w:val="Standard"/>
+      </w:pPr>
+      <w:r>
+        <w:drawing>
+          <wp:inline distT="0" distB="0" distL="0" distR="0" wp14:anchorId="636FA439" wp14:editId="6FBE8362">
+            <wp:extent cx="5731510" cy="2451100"/>
+            <wp:effectExtent l="0" t="0" r="2540" b="6350"/>
+            <wp:docPr id="12" name="Picture 12"/>
+            <wp:cNvGraphicFramePr>
+              <a:graphicFrameLocks xmlns:a="http://schemas.openxmlformats.org/drawingml/2006/main" noChangeAspect="1"/>
+            </wp:cNvGraphicFramePr>
+            <a:graphic xmlns:a="http://schemas.openxmlformats.org/drawingml/2006/main">
+              <a:graphicData uri="http://schemas.openxmlformats.org/drawingml/2006/picture">
+                <pic:pic xmlns:pic="http://schemas.openxmlformats.org/drawingml/2006/picture">
+                  <pic:nvPicPr>
+                    <pic:cNvPr id="1" name=""/>
+                    <pic:cNvPicPr/>
+                  </pic:nvPicPr>
+                  <pic:blipFill>
+                    <a:blip r:embed="rId18"/>
+                    <a:stretch>
+                      <a:fillRect/>
+                    </a:stretch>
+                  </pic:blipFill>
+                  <pic:spPr>
+                    <a:xfrm>
+                      <a:off x="0" y="0"/>
+                      <a:ext cx="5731510" cy="2451100"/>
+                    </a:xfrm>
+                    <a:prstGeom prst="rect">
+                      <a:avLst/>
+                    </a:prstGeom>
+                  </pic:spPr>
+                </pic:pic>
+              </a:graphicData>
+            </a:graphic>
+          </wp:inline>
+        </w:drawing>
+      </w:r>
     </w:p>
     <w:p>
       <w:pPr>
@@ -1271,7 +1559,21 @@
         <w:rPr>
           <w:i/>
         </w:rPr>
-        <w:t>Ajout de l’attribut lang à la balise HTML</w:t>
+        <w:t xml:space="preserve">Ajout de l’attribut </w:t>
+      </w:r>
+      <w:proofErr w:type="spellStart"/>
+      <w:r>
+        <w:rPr>
+          <w:i/>
+        </w:rPr>
+        <w:t>lang</w:t>
+      </w:r>
+      <w:proofErr w:type="spellEnd"/>
+      <w:r>
+        <w:rPr>
+          <w:i/>
+        </w:rPr>
+        <w:t xml:space="preserve"> à la balise HTML</w:t>
       </w:r>
     </w:p>
     <w:p>
@@ -1289,6 +1591,7 @@
         <w:rPr>
           <w:i/>
         </w:rPr>
+        <w:lastRenderedPageBreak/>
         <w:t>Amélioration du contraste sur les titres actifs de catégorie</w:t>
       </w:r>
     </w:p>
@@ -1325,7 +1628,35 @@
         <w:rPr>
           <w:i/>
         </w:rPr>
-        <w:t>Ajout des balises title et meta description</w:t>
+        <w:t xml:space="preserve">Ajout des balises </w:t>
+      </w:r>
+      <w:proofErr w:type="spellStart"/>
+      <w:r>
+        <w:rPr>
+          <w:i/>
+        </w:rPr>
+        <w:t>title</w:t>
+      </w:r>
+      <w:proofErr w:type="spellEnd"/>
+      <w:r>
+        <w:rPr>
+          <w:i/>
+        </w:rPr>
+        <w:t xml:space="preserve"> et </w:t>
+      </w:r>
+      <w:proofErr w:type="spellStart"/>
+      <w:r>
+        <w:rPr>
+          <w:i/>
+        </w:rPr>
+        <w:t>meta</w:t>
+      </w:r>
+      <w:proofErr w:type="spellEnd"/>
+      <w:r>
+        <w:rPr>
+          <w:i/>
+        </w:rPr>
+        <w:t xml:space="preserve"> description</w:t>
       </w:r>
     </w:p>
     <w:p>
@@ -1379,7 +1710,6 @@
         <w:rPr>
           <w:i/>
         </w:rPr>
-        <w:lastRenderedPageBreak/>
         <w:t>Ajout d’une balise aria-label au logo d’Instagram</w:t>
       </w:r>
     </w:p>
@@ -1398,7 +1728,21 @@
         <w:rPr>
           <w:i/>
         </w:rPr>
-        <w:t>Division du code en &lt;section&gt;, remplacement d’une &lt;div&gt; par un &lt;nav&gt;</w:t>
+        <w:t>Division du code en &lt;section&gt;, remplacement d’une &lt;div&gt; par un &lt;</w:t>
+      </w:r>
+      <w:proofErr w:type="spellStart"/>
+      <w:r>
+        <w:rPr>
+          <w:i/>
+        </w:rPr>
+        <w:t>nav</w:t>
+      </w:r>
+      <w:proofErr w:type="spellEnd"/>
+      <w:r>
+        <w:rPr>
+          <w:i/>
+        </w:rPr>
+        <w:t>&gt;</w:t>
       </w:r>
     </w:p>
     <w:p>
@@ -2032,8 +2376,13 @@
       <w:bookmarkStart w:id="15" w:name="_3m019n8dyixe"/>
       <w:bookmarkEnd w:id="15"/>
       <w:r>
-        <w:t>Rapport complet de l’audit Lighthouse</w:t>
-      </w:r>
+        <w:t xml:space="preserve">Rapport complet de l’audit </w:t>
+      </w:r>
+      <w:proofErr w:type="spellStart"/>
+      <w:r>
+        <w:t>Lighthouse</w:t>
+      </w:r>
+      <w:proofErr w:type="spellEnd"/>
     </w:p>
     <w:p>
       <w:pPr>
@@ -2051,10 +2400,10 @@
       </w:pPr>
     </w:p>
     <w:sectPr>
-      <w:headerReference w:type="default" r:id="rId15"/>
-      <w:footerReference w:type="default" r:id="rId16"/>
-      <w:headerReference w:type="first" r:id="rId17"/>
-      <w:footerReference w:type="first" r:id="rId18"/>
+      <w:headerReference w:type="default" r:id="rId19"/>
+      <w:footerReference w:type="default" r:id="rId20"/>
+      <w:headerReference w:type="first" r:id="rId21"/>
+      <w:footerReference w:type="first" r:id="rId22"/>
       <w:pgSz w:w="11906" w:h="16838"/>
       <w:pgMar w:top="1440" w:right="1440" w:bottom="1440" w:left="1440" w:header="720" w:footer="720" w:gutter="0"/>
       <w:pgNumType w:start="1"/>

</xml_diff>